<commit_message>
using fmap in convertMarks
</commit_message>
<xml_diff>
--- a/submission/Written_part-s4759487.DOCX
+++ b/submission/Written_part-s4759487.DOCX
@@ -2,6 +2,74 @@
 <file path=word/document.xml><?xml version="1.0" encoding="utf-8"?>
 <w:document xmlns:wpc="http://schemas.microsoft.com/office/word/2010/wordprocessingCanvas" xmlns:cx="http://schemas.microsoft.com/office/drawing/2014/chartex" xmlns:cx1="http://schemas.microsoft.com/office/drawing/2015/9/8/chartex" xmlns:cx2="http://schemas.microsoft.com/office/drawing/2015/10/21/chartex" xmlns:cx3="http://schemas.microsoft.com/office/drawing/2016/5/9/chartex" xmlns:cx4="http://schemas.microsoft.com/office/drawing/2016/5/10/chartex" xmlns:cx5="http://schemas.microsoft.com/office/drawing/2016/5/11/chartex" xmlns:cx6="http://schemas.microsoft.com/office/drawing/2016/5/12/chartex" xmlns:cx7="http://schemas.microsoft.com/office/drawing/2016/5/13/chartex" xmlns:cx8="http://schemas.microsoft.com/office/drawing/2016/5/14/chartex" xmlns:mc="http://schemas.openxmlformats.org/markup-compatibility/2006" xmlns:aink="http://schemas.microsoft.com/office/drawing/2016/ink" xmlns:am3d="http://schemas.microsoft.com/office/drawing/2017/model3d" xmlns:o="urn:schemas-microsoft-com:office:office" xmlns:oel="http://schemas.microsoft.com/office/2019/extlst" xmlns:r="http://schemas.openxmlformats.org/officeDocument/2006/relationships" xmlns:m="http://schemas.openxmlformats.org/officeDocument/2006/math" xmlns:v="urn:schemas-microsoft-com:vml" xmlns:wp14="http://schemas.microsoft.com/office/word/2010/wordprocessingDrawing" xmlns:wp="http://schemas.openxmlformats.org/drawingml/2006/wordprocessingDrawing" xmlns:w10="urn:schemas-microsoft-com:office:word" xmlns:w="http://schemas.openxmlformats.org/wordprocessingml/2006/main" xmlns:w14="http://schemas.microsoft.com/office/word/2010/wordml" xmlns:w15="http://schemas.microsoft.com/office/word/2012/wordml" xmlns:w16cex="http://schemas.microsoft.com/office/word/2018/wordml/cex" xmlns:w16cid="http://schemas.microsoft.com/office/word/2016/wordml/cid" xmlns:w16="http://schemas.microsoft.com/office/word/2018/wordml" xmlns:w16du="http://schemas.microsoft.com/office/word/2023/wordml/word16du" xmlns:w16sdtdh="http://schemas.microsoft.com/office/word/2020/wordml/sdtdatahash" xmlns:w16se="http://schemas.microsoft.com/office/word/2015/wordml/symex" xmlns:wpg="http://schemas.microsoft.com/office/word/2010/wordprocessingGroup" xmlns:wpi="http://schemas.microsoft.com/office/word/2010/wordprocessingInk" xmlns:wne="http://schemas.microsoft.com/office/word/2006/wordml" xmlns:wps="http://schemas.microsoft.com/office/word/2010/wordprocessingShape" mc:Ignorable="w14 w15 w16se w16cid w16 w16cex w16sdtdh wp14">
   <w:body>
+    <w:p>
+      <w:pPr>
+        <w:rPr>
+          <w:rStyle w:val="fontstyle01"/>
+          <w:rFonts w:ascii="Times New Roman" w:hAnsi="Times New Roman" w:cs="Times New Roman"/>
+          <w:b/>
+          <w:bCs/>
+          <w:sz w:val="26"/>
+          <w:szCs w:val="26"/>
+          <w:lang w:val="en-US"/>
+        </w:rPr>
+      </w:pPr>
+      <w:r>
+        <w:rPr>
+          <w:rStyle w:val="fontstyle01"/>
+          <w:rFonts w:ascii="Times New Roman" w:hAnsi="Times New Roman" w:cs="Times New Roman"/>
+          <w:b/>
+          <w:bCs/>
+          <w:sz w:val="26"/>
+          <w:szCs w:val="26"/>
+          <w:lang w:val="en-US"/>
+        </w:rPr>
+        <w:t xml:space="preserve">Student: </w:t>
+      </w:r>
+      <w:r>
+        <w:rPr>
+          <w:rStyle w:val="fontstyle01"/>
+          <w:rFonts w:ascii="Times New Roman" w:hAnsi="Times New Roman" w:cs="Times New Roman"/>
+          <w:sz w:val="26"/>
+          <w:szCs w:val="26"/>
+          <w:lang w:val="en-US"/>
+        </w:rPr>
+        <w:t>Cao Quoc Thang Hoang</w:t>
+      </w:r>
+    </w:p>
+    <w:p>
+      <w:pPr>
+        <w:rPr>
+          <w:rStyle w:val="fontstyle01"/>
+          <w:rFonts w:ascii="Times New Roman" w:hAnsi="Times New Roman" w:cs="Times New Roman"/>
+          <w:sz w:val="26"/>
+          <w:szCs w:val="26"/>
+          <w:lang w:val="en-US"/>
+        </w:rPr>
+      </w:pPr>
+      <w:r>
+        <w:rPr>
+          <w:rStyle w:val="fontstyle01"/>
+          <w:rFonts w:ascii="Times New Roman" w:hAnsi="Times New Roman" w:cs="Times New Roman"/>
+          <w:b/>
+          <w:bCs/>
+          <w:sz w:val="26"/>
+          <w:szCs w:val="26"/>
+          <w:lang w:val="en-US"/>
+        </w:rPr>
+        <w:t>Student id:</w:t>
+      </w:r>
+      <w:r>
+        <w:rPr>
+          <w:rStyle w:val="fontstyle01"/>
+          <w:rFonts w:ascii="Times New Roman" w:hAnsi="Times New Roman" w:cs="Times New Roman"/>
+          <w:sz w:val="26"/>
+          <w:szCs w:val="26"/>
+          <w:lang w:val="en-US"/>
+        </w:rPr>
+        <w:t xml:space="preserve"> 47594876</w:t>
+      </w:r>
+    </w:p>
     <w:p>
       <w:pPr>
         <w:rPr>
@@ -2546,7 +2614,6 @@
                 <w:lang w:val="en-US"/>
               </w:rPr>
             </w:pPr>
-            <w:proofErr w:type="gramStart"/>
             <w:r>
               <w:rPr>
                 <w:rFonts w:ascii="Times New Roman" w:eastAsiaTheme="minorEastAsia" w:hAnsi="Times New Roman" w:cs="Times New Roman"/>
@@ -2554,17 +2621,7 @@
                 <w:szCs w:val="26"/>
                 <w:lang w:val="en-US"/>
               </w:rPr>
-              <w:t>lcVariance :</w:t>
-            </w:r>
-            <w:proofErr w:type="gramEnd"/>
-            <w:r>
-              <w:rPr>
-                <w:rFonts w:ascii="Times New Roman" w:eastAsiaTheme="minorEastAsia" w:hAnsi="Times New Roman" w:cs="Times New Roman"/>
-                <w:sz w:val="26"/>
-                <w:szCs w:val="26"/>
-                <w:lang w:val="en-US"/>
-              </w:rPr>
-              <w:t>: [Float] -&gt; Float</w:t>
+              <w:t>lcVariance :: [Float] -&gt; Float</w:t>
             </w:r>
           </w:p>
           <w:p>
@@ -2621,27 +2678,7 @@
                 <w:szCs w:val="26"/>
                 <w:lang w:val="en-US"/>
               </w:rPr>
-              <w:t>lcVariance (</w:t>
-            </w:r>
-            <w:proofErr w:type="gramStart"/>
-            <w:r>
-              <w:rPr>
-                <w:rFonts w:ascii="Times New Roman" w:eastAsiaTheme="minorEastAsia" w:hAnsi="Times New Roman" w:cs="Times New Roman"/>
-                <w:sz w:val="26"/>
-                <w:szCs w:val="26"/>
-                <w:lang w:val="en-US"/>
-              </w:rPr>
-              <w:t>x:xs</w:t>
-            </w:r>
-            <w:proofErr w:type="gramEnd"/>
-            <w:r>
-              <w:rPr>
-                <w:rFonts w:ascii="Times New Roman" w:eastAsiaTheme="minorEastAsia" w:hAnsi="Times New Roman" w:cs="Times New Roman"/>
-                <w:sz w:val="26"/>
-                <w:szCs w:val="26"/>
-                <w:lang w:val="en-US"/>
-              </w:rPr>
-              <w:t>) = (1/nplus1) * (x^2 + n * (lcVariance xs + avg xs ^2)) - avg (x:xs) ^2</w:t>
+              <w:t>lcVariance (x:xs) = (1/nplus1) * (x^2 + n * (lcVariance xs + avg xs ^2)) - avg (x:xs) ^2</w:t>
             </w:r>
           </w:p>
           <w:p>
@@ -2660,57 +2697,7 @@
                 <w:szCs w:val="26"/>
                 <w:lang w:val="en-US"/>
               </w:rPr>
-              <w:t xml:space="preserve">    </w:t>
-            </w:r>
-            <w:proofErr w:type="gramStart"/>
-            <w:r>
-              <w:rPr>
-                <w:rFonts w:ascii="Times New Roman" w:eastAsiaTheme="minorEastAsia" w:hAnsi="Times New Roman" w:cs="Times New Roman"/>
-                <w:sz w:val="26"/>
-                <w:szCs w:val="26"/>
-                <w:lang w:val="en-US"/>
-              </w:rPr>
-              <w:t>where</w:t>
-            </w:r>
-            <w:proofErr w:type="gramEnd"/>
-          </w:p>
-          <w:p>
-            <w:pPr>
-              <w:rPr>
-                <w:rFonts w:ascii="Times New Roman" w:eastAsiaTheme="minorEastAsia" w:hAnsi="Times New Roman" w:cs="Times New Roman"/>
-                <w:sz w:val="26"/>
-                <w:szCs w:val="26"/>
-                <w:lang w:val="en-US"/>
-              </w:rPr>
-            </w:pPr>
-            <w:r>
-              <w:rPr>
-                <w:rFonts w:ascii="Times New Roman" w:eastAsiaTheme="minorEastAsia" w:hAnsi="Times New Roman" w:cs="Times New Roman"/>
-                <w:sz w:val="26"/>
-                <w:szCs w:val="26"/>
-                <w:lang w:val="en-US"/>
-              </w:rPr>
-              <w:t xml:space="preserve">        </w:t>
-            </w:r>
-            <w:proofErr w:type="gramStart"/>
-            <w:r>
-              <w:rPr>
-                <w:rFonts w:ascii="Times New Roman" w:eastAsiaTheme="minorEastAsia" w:hAnsi="Times New Roman" w:cs="Times New Roman"/>
-                <w:sz w:val="26"/>
-                <w:szCs w:val="26"/>
-                <w:lang w:val="en-US"/>
-              </w:rPr>
-              <w:t>avg :</w:t>
-            </w:r>
-            <w:proofErr w:type="gramEnd"/>
-            <w:r>
-              <w:rPr>
-                <w:rFonts w:ascii="Times New Roman" w:eastAsiaTheme="minorEastAsia" w:hAnsi="Times New Roman" w:cs="Times New Roman"/>
-                <w:sz w:val="26"/>
-                <w:szCs w:val="26"/>
-                <w:lang w:val="en-US"/>
-              </w:rPr>
-              <w:t>: [Float] -&gt; Float</w:t>
+              <w:t>    where</w:t>
             </w:r>
           </w:p>
           <w:p>
@@ -2729,27 +2716,7 @@
                 <w:szCs w:val="26"/>
                 <w:lang w:val="en-US"/>
               </w:rPr>
-              <w:t xml:space="preserve">        avg ys = sum ys / </w:t>
-            </w:r>
-            <w:proofErr w:type="gramStart"/>
-            <w:r>
-              <w:rPr>
-                <w:rFonts w:ascii="Times New Roman" w:eastAsiaTheme="minorEastAsia" w:hAnsi="Times New Roman" w:cs="Times New Roman"/>
-                <w:sz w:val="26"/>
-                <w:szCs w:val="26"/>
-                <w:lang w:val="en-US"/>
-              </w:rPr>
-              <w:t>fromIntegral(</w:t>
-            </w:r>
-            <w:proofErr w:type="gramEnd"/>
-            <w:r>
-              <w:rPr>
-                <w:rFonts w:ascii="Times New Roman" w:eastAsiaTheme="minorEastAsia" w:hAnsi="Times New Roman" w:cs="Times New Roman"/>
-                <w:sz w:val="26"/>
-                <w:szCs w:val="26"/>
-                <w:lang w:val="en-US"/>
-              </w:rPr>
-              <w:t>length ys)</w:t>
+              <w:t>        avg :: [Float] -&gt; Float</w:t>
             </w:r>
           </w:p>
           <w:p>
@@ -2768,27 +2735,7 @@
                 <w:szCs w:val="26"/>
                 <w:lang w:val="en-US"/>
               </w:rPr>
-              <w:t>        nplus</w:t>
-            </w:r>
-            <w:proofErr w:type="gramStart"/>
-            <w:r>
-              <w:rPr>
-                <w:rFonts w:ascii="Times New Roman" w:eastAsiaTheme="minorEastAsia" w:hAnsi="Times New Roman" w:cs="Times New Roman"/>
-                <w:sz w:val="26"/>
-                <w:szCs w:val="26"/>
-                <w:lang w:val="en-US"/>
-              </w:rPr>
-              <w:t>1 :</w:t>
-            </w:r>
-            <w:proofErr w:type="gramEnd"/>
-            <w:r>
-              <w:rPr>
-                <w:rFonts w:ascii="Times New Roman" w:eastAsiaTheme="minorEastAsia" w:hAnsi="Times New Roman" w:cs="Times New Roman"/>
-                <w:sz w:val="26"/>
-                <w:szCs w:val="26"/>
-                <w:lang w:val="en-US"/>
-              </w:rPr>
-              <w:t>: Float</w:t>
+              <w:t>        avg ys = sum ys / fromIntegral(length ys)</w:t>
             </w:r>
           </w:p>
           <w:p>
@@ -2807,27 +2754,7 @@
                 <w:szCs w:val="26"/>
                 <w:lang w:val="en-US"/>
               </w:rPr>
-              <w:t xml:space="preserve">        nplus1 = </w:t>
-            </w:r>
-            <w:proofErr w:type="gramStart"/>
-            <w:r>
-              <w:rPr>
-                <w:rFonts w:ascii="Times New Roman" w:eastAsiaTheme="minorEastAsia" w:hAnsi="Times New Roman" w:cs="Times New Roman"/>
-                <w:sz w:val="26"/>
-                <w:szCs w:val="26"/>
-                <w:lang w:val="en-US"/>
-              </w:rPr>
-              <w:t>fromIntegral(</w:t>
-            </w:r>
-            <w:proofErr w:type="gramEnd"/>
-            <w:r>
-              <w:rPr>
-                <w:rFonts w:ascii="Times New Roman" w:eastAsiaTheme="minorEastAsia" w:hAnsi="Times New Roman" w:cs="Times New Roman"/>
-                <w:sz w:val="26"/>
-                <w:szCs w:val="26"/>
-                <w:lang w:val="en-US"/>
-              </w:rPr>
-              <w:t>length (x:xs))</w:t>
+              <w:t>        nplus1 :: Float</w:t>
             </w:r>
           </w:p>
           <w:p>
@@ -2846,27 +2773,7 @@
                 <w:szCs w:val="26"/>
                 <w:lang w:val="en-US"/>
               </w:rPr>
-              <w:t xml:space="preserve">        </w:t>
-            </w:r>
-            <w:proofErr w:type="gramStart"/>
-            <w:r>
-              <w:rPr>
-                <w:rFonts w:ascii="Times New Roman" w:eastAsiaTheme="minorEastAsia" w:hAnsi="Times New Roman" w:cs="Times New Roman"/>
-                <w:sz w:val="26"/>
-                <w:szCs w:val="26"/>
-                <w:lang w:val="en-US"/>
-              </w:rPr>
-              <w:t>n :</w:t>
-            </w:r>
-            <w:proofErr w:type="gramEnd"/>
-            <w:r>
-              <w:rPr>
-                <w:rFonts w:ascii="Times New Roman" w:eastAsiaTheme="minorEastAsia" w:hAnsi="Times New Roman" w:cs="Times New Roman"/>
-                <w:sz w:val="26"/>
-                <w:szCs w:val="26"/>
-                <w:lang w:val="en-US"/>
-              </w:rPr>
-              <w:t>: Float</w:t>
+              <w:t>        nplus1 = fromIntegral(length (x:xs))</w:t>
             </w:r>
           </w:p>
           <w:p>
@@ -2885,9 +2792,18 @@
                 <w:szCs w:val="26"/>
                 <w:lang w:val="en-US"/>
               </w:rPr>
-              <w:t xml:space="preserve">        n = </w:t>
+              <w:t>        n :: Float</w:t>
             </w:r>
-            <w:proofErr w:type="gramStart"/>
+          </w:p>
+          <w:p>
+            <w:pPr>
+              <w:rPr>
+                <w:rFonts w:ascii="Times New Roman" w:eastAsiaTheme="minorEastAsia" w:hAnsi="Times New Roman" w:cs="Times New Roman"/>
+                <w:sz w:val="26"/>
+                <w:szCs w:val="26"/>
+                <w:lang w:val="en-US"/>
+              </w:rPr>
+            </w:pPr>
             <w:r>
               <w:rPr>
                 <w:rFonts w:ascii="Times New Roman" w:eastAsiaTheme="minorEastAsia" w:hAnsi="Times New Roman" w:cs="Times New Roman"/>
@@ -2895,17 +2811,7 @@
                 <w:szCs w:val="26"/>
                 <w:lang w:val="en-US"/>
               </w:rPr>
-              <w:t>fromIntegral(</w:t>
-            </w:r>
-            <w:proofErr w:type="gramEnd"/>
-            <w:r>
-              <w:rPr>
-                <w:rFonts w:ascii="Times New Roman" w:eastAsiaTheme="minorEastAsia" w:hAnsi="Times New Roman" w:cs="Times New Roman"/>
-                <w:sz w:val="26"/>
-                <w:szCs w:val="26"/>
-                <w:lang w:val="en-US"/>
-              </w:rPr>
-              <w:t>length xs)</w:t>
+              <w:t>        n = fromIntegral(length xs)</w:t>
             </w:r>
           </w:p>
         </w:tc>
@@ -3025,27 +2931,7 @@
                 <w:szCs w:val="26"/>
                 <w:lang w:val="en-US"/>
               </w:rPr>
-              <w:t>trVariance n xbar variance (</w:t>
-            </w:r>
-            <w:proofErr w:type="gramStart"/>
-            <w:r>
-              <w:rPr>
-                <w:rFonts w:ascii="Times New Roman" w:hAnsi="Times New Roman" w:cs="Times New Roman"/>
-                <w:sz w:val="26"/>
-                <w:szCs w:val="26"/>
-                <w:lang w:val="en-US"/>
-              </w:rPr>
-              <w:t>x:xs</w:t>
-            </w:r>
-            <w:proofErr w:type="gramEnd"/>
-            <w:r>
-              <w:rPr>
-                <w:rFonts w:ascii="Times New Roman" w:hAnsi="Times New Roman" w:cs="Times New Roman"/>
-                <w:sz w:val="26"/>
-                <w:szCs w:val="26"/>
-                <w:lang w:val="en-US"/>
-              </w:rPr>
-              <w:t>) = trVariance (n+1) avgnew varianceNew xs</w:t>
+              <w:t>trVariance n xbar variance (x:xs) = trVariance (n+1) avgnew varianceNew xs</w:t>
             </w:r>
           </w:p>
           <w:p>
@@ -3067,19 +2953,8 @@
                 <w:szCs w:val="26"/>
                 <w:lang w:val="en-US"/>
               </w:rPr>
-              <w:t xml:space="preserve">    </w:t>
+              <w:t>    where</w:t>
             </w:r>
-            <w:proofErr w:type="gramStart"/>
-            <w:r>
-              <w:rPr>
-                <w:rFonts w:ascii="Times New Roman" w:hAnsi="Times New Roman" w:cs="Times New Roman"/>
-                <w:sz w:val="26"/>
-                <w:szCs w:val="26"/>
-                <w:lang w:val="en-US"/>
-              </w:rPr>
-              <w:t>where</w:t>
-            </w:r>
-            <w:proofErr w:type="gramEnd"/>
           </w:p>
           <w:p>
             <w:pPr>
@@ -3100,27 +2975,7 @@
                 <w:szCs w:val="26"/>
                 <w:lang w:val="en-US"/>
               </w:rPr>
-              <w:t xml:space="preserve">        </w:t>
-            </w:r>
-            <w:proofErr w:type="gramStart"/>
-            <w:r>
-              <w:rPr>
-                <w:rFonts w:ascii="Times New Roman" w:hAnsi="Times New Roman" w:cs="Times New Roman"/>
-                <w:sz w:val="26"/>
-                <w:szCs w:val="26"/>
-                <w:lang w:val="en-US"/>
-              </w:rPr>
-              <w:t>avgnew :</w:t>
-            </w:r>
-            <w:proofErr w:type="gramEnd"/>
-            <w:r>
-              <w:rPr>
-                <w:rFonts w:ascii="Times New Roman" w:hAnsi="Times New Roman" w:cs="Times New Roman"/>
-                <w:sz w:val="26"/>
-                <w:szCs w:val="26"/>
-                <w:lang w:val="en-US"/>
-              </w:rPr>
-              <w:t>: Float  </w:t>
+              <w:t>        avgnew :: Float  </w:t>
             </w:r>
           </w:p>
           <w:p>
@@ -3164,27 +3019,7 @@
                 <w:szCs w:val="26"/>
                 <w:lang w:val="en-US"/>
               </w:rPr>
-              <w:t xml:space="preserve">        </w:t>
-            </w:r>
-            <w:proofErr w:type="gramStart"/>
-            <w:r>
-              <w:rPr>
-                <w:rFonts w:ascii="Times New Roman" w:hAnsi="Times New Roman" w:cs="Times New Roman"/>
-                <w:sz w:val="26"/>
-                <w:szCs w:val="26"/>
-                <w:lang w:val="en-US"/>
-              </w:rPr>
-              <w:t>varianceNew :</w:t>
-            </w:r>
-            <w:proofErr w:type="gramEnd"/>
-            <w:r>
-              <w:rPr>
-                <w:rFonts w:ascii="Times New Roman" w:hAnsi="Times New Roman" w:cs="Times New Roman"/>
-                <w:sz w:val="26"/>
-                <w:szCs w:val="26"/>
-                <w:lang w:val="en-US"/>
-              </w:rPr>
-              <w:t>: Float</w:t>
+              <w:t>        varianceNew :: Float</w:t>
             </w:r>
           </w:p>
           <w:p>
@@ -3319,7 +3154,6 @@
                 <w:lang w:val="en-US"/>
               </w:rPr>
             </w:pPr>
-            <w:proofErr w:type="gramStart"/>
             <w:r>
               <w:rPr>
                 <w:rFonts w:ascii="Times New Roman" w:hAnsi="Times New Roman" w:cs="Times New Roman"/>
@@ -3327,17 +3161,7 @@
                 <w:szCs w:val="26"/>
                 <w:lang w:val="en-US"/>
               </w:rPr>
-              <w:t>variance :</w:t>
-            </w:r>
-            <w:proofErr w:type="gramEnd"/>
-            <w:r>
-              <w:rPr>
-                <w:rFonts w:ascii="Times New Roman" w:hAnsi="Times New Roman" w:cs="Times New Roman"/>
-                <w:sz w:val="26"/>
-                <w:szCs w:val="26"/>
-                <w:lang w:val="en-US"/>
-              </w:rPr>
-              <w:t>: [Float] -&gt; Float</w:t>
+              <w:t>variance :: [Float] -&gt; Float</w:t>
             </w:r>
           </w:p>
           <w:p>
@@ -3556,27 +3380,7 @@
                 <w:szCs w:val="26"/>
                 <w:lang w:val="en-US"/>
               </w:rPr>
-              <w:t xml:space="preserve"> variance (</w:t>
-            </w:r>
-            <w:proofErr w:type="gramStart"/>
-            <w:r>
-              <w:rPr>
-                <w:rFonts w:ascii="Times New Roman" w:hAnsi="Times New Roman" w:cs="Times New Roman"/>
-                <w:sz w:val="26"/>
-                <w:szCs w:val="26"/>
-                <w:lang w:val="en-US"/>
-              </w:rPr>
-              <w:t>x:xs</w:t>
-            </w:r>
-            <w:proofErr w:type="gramEnd"/>
-            <w:r>
-              <w:rPr>
-                <w:rFonts w:ascii="Times New Roman" w:hAnsi="Times New Roman" w:cs="Times New Roman"/>
-                <w:sz w:val="26"/>
-                <w:szCs w:val="26"/>
-                <w:lang w:val="en-US"/>
-              </w:rPr>
-              <w:t>) =</w:t>
+              <w:t xml:space="preserve"> variance (x:xs) =</w:t>
             </w:r>
           </w:p>
           <w:p>
@@ -4104,27 +3908,7 @@
           <w:szCs w:val="26"/>
           <w:lang w:val="en-US"/>
         </w:rPr>
-        <w:t xml:space="preserve"> trVariance n xbar variance (</w:t>
-      </w:r>
-      <w:proofErr w:type="gramStart"/>
-      <w:r>
-        <w:rPr>
-          <w:rFonts w:ascii="Times New Roman" w:hAnsi="Times New Roman" w:cs="Times New Roman"/>
-          <w:sz w:val="26"/>
-          <w:szCs w:val="26"/>
-          <w:lang w:val="en-US"/>
-        </w:rPr>
-        <w:t>x:xs</w:t>
-      </w:r>
-      <w:proofErr w:type="gramEnd"/>
-      <w:r>
-        <w:rPr>
-          <w:rFonts w:ascii="Times New Roman" w:hAnsi="Times New Roman" w:cs="Times New Roman"/>
-          <w:sz w:val="26"/>
-          <w:szCs w:val="26"/>
-          <w:lang w:val="en-US"/>
-        </w:rPr>
-        <w:t>) =</w:t>
+        <w:t xml:space="preserve"> trVariance n xbar variance (x:xs) =</w:t>
       </w:r>
     </w:p>
     <w:p>
@@ -4497,25 +4281,14 @@
           <w:lang w:val="en-US"/>
         </w:rPr>
       </w:pPr>
-      <w:proofErr w:type="gramStart"/>
-      <w:r>
-        <w:rPr>
-          <w:rFonts w:ascii="Times New Roman" w:hAnsi="Times New Roman" w:cs="Times New Roman"/>
-          <w:sz w:val="26"/>
-          <w:szCs w:val="26"/>
-          <w:lang w:val="en-US"/>
-        </w:rPr>
-        <w:t>P(</w:t>
-      </w:r>
-      <w:proofErr w:type="gramEnd"/>
-      <w:r>
-        <w:rPr>
-          <w:rFonts w:ascii="Times New Roman" w:hAnsi="Times New Roman" w:cs="Times New Roman"/>
-          <w:sz w:val="26"/>
-          <w:szCs w:val="26"/>
-          <w:lang w:val="en-US"/>
-        </w:rPr>
-        <w:t>[]) &lt;=&gt; If xs = [] then</w:t>
+      <w:r>
+        <w:rPr>
+          <w:rFonts w:ascii="Times New Roman" w:hAnsi="Times New Roman" w:cs="Times New Roman"/>
+          <w:sz w:val="26"/>
+          <w:szCs w:val="26"/>
+          <w:lang w:val="en-US"/>
+        </w:rPr>
+        <w:t>P([]) &lt;=&gt; If xs = [] then</w:t>
       </w:r>
     </w:p>
     <w:p>
@@ -4528,25 +4301,14 @@
           <w:lang w:val="en-US"/>
         </w:rPr>
       </w:pPr>
-      <w:proofErr w:type="gramStart"/>
-      <w:r>
-        <w:rPr>
-          <w:rFonts w:ascii="Times New Roman" w:hAnsi="Times New Roman" w:cs="Times New Roman"/>
-          <w:sz w:val="26"/>
-          <w:szCs w:val="26"/>
-          <w:lang w:val="en-US"/>
-        </w:rPr>
-        <w:t>LHS(</w:t>
-      </w:r>
-      <w:proofErr w:type="gramEnd"/>
-      <w:r>
-        <w:rPr>
-          <w:rFonts w:ascii="Times New Roman" w:hAnsi="Times New Roman" w:cs="Times New Roman"/>
-          <w:sz w:val="26"/>
-          <w:szCs w:val="26"/>
-          <w:lang w:val="en-US"/>
-        </w:rPr>
-        <w:t xml:space="preserve">1) = </w:t>
+      <w:r>
+        <w:rPr>
+          <w:rFonts w:ascii="Times New Roman" w:hAnsi="Times New Roman" w:cs="Times New Roman"/>
+          <w:sz w:val="26"/>
+          <w:szCs w:val="26"/>
+          <w:lang w:val="en-US"/>
+        </w:rPr>
+        <w:t xml:space="preserve">LHS(1) = </w:t>
       </w:r>
       <w:r>
         <w:rPr>
@@ -4597,7 +4359,6 @@
           <w:lang w:val="en-US"/>
         </w:rPr>
       </w:pPr>
-      <w:proofErr w:type="gramStart"/>
       <w:r>
         <w:rPr>
           <w:rFonts w:ascii="Times New Roman" w:hAnsi="Times New Roman" w:cs="Times New Roman"/>
@@ -4607,7 +4368,6 @@
         </w:rPr>
         <w:t>LHS(</w:t>
       </w:r>
-      <w:proofErr w:type="gramEnd"/>
       <w:r>
         <w:rPr>
           <w:rFonts w:ascii="Times New Roman" w:hAnsi="Times New Roman" w:cs="Times New Roman"/>
@@ -5457,27 +5217,7 @@
           <w:szCs w:val="26"/>
           <w:lang w:val="en-US"/>
         </w:rPr>
-        <w:t xml:space="preserve">Thus, </w:t>
-      </w:r>
-      <w:proofErr w:type="gramStart"/>
-      <w:r>
-        <w:rPr>
-          <w:rFonts w:ascii="Times New Roman" w:hAnsi="Times New Roman" w:cs="Times New Roman"/>
-          <w:sz w:val="26"/>
-          <w:szCs w:val="26"/>
-          <w:lang w:val="en-US"/>
-        </w:rPr>
-        <w:t>P(</w:t>
-      </w:r>
-      <w:proofErr w:type="gramEnd"/>
-      <w:r>
-        <w:rPr>
-          <w:rFonts w:ascii="Times New Roman" w:hAnsi="Times New Roman" w:cs="Times New Roman"/>
-          <w:sz w:val="26"/>
-          <w:szCs w:val="26"/>
-          <w:lang w:val="en-US"/>
-        </w:rPr>
-        <w:t>[]).</w:t>
+        <w:t>Thus, P([]).</w:t>
       </w:r>
     </w:p>
     <w:p>
@@ -5501,7 +5241,6 @@
           <w:lang w:val="en-US"/>
         </w:rPr>
       </w:pPr>
-      <w:proofErr w:type="gramStart"/>
       <w:r>
         <w:rPr>
           <w:rFonts w:ascii="Times New Roman" w:hAnsi="Times New Roman" w:cs="Times New Roman"/>
@@ -5511,7 +5250,6 @@
         </w:rPr>
         <w:t>LHS(</w:t>
       </w:r>
-      <w:proofErr w:type="gramEnd"/>
       <w:r>
         <w:rPr>
           <w:rFonts w:ascii="Times New Roman" w:hAnsi="Times New Roman" w:cs="Times New Roman"/>
@@ -7404,27 +7142,7 @@
           <w:szCs w:val="26"/>
           <w:lang w:val="en-US"/>
         </w:rPr>
-        <w:t xml:space="preserve"> for trVariance </w:t>
-      </w:r>
-      <w:proofErr w:type="gramStart"/>
-      <w:r>
-        <w:rPr>
-          <w:rFonts w:ascii="Times New Roman" w:hAnsi="Times New Roman" w:cs="Times New Roman"/>
-          <w:sz w:val="26"/>
-          <w:szCs w:val="26"/>
-          <w:lang w:val="en-US"/>
-        </w:rPr>
-        <w:t>is</w:t>
-      </w:r>
-      <w:proofErr w:type="gramEnd"/>
-      <w:r>
-        <w:rPr>
-          <w:rFonts w:ascii="Times New Roman" w:hAnsi="Times New Roman" w:cs="Times New Roman"/>
-          <w:sz w:val="26"/>
-          <w:szCs w:val="26"/>
-          <w:lang w:val="en-US"/>
-        </w:rPr>
-        <w:t xml:space="preserve"> </w:t>
+        <w:t xml:space="preserve"> for trVariance is </w:t>
       </w:r>
     </w:p>
     <w:p>
@@ -7608,27 +7326,7 @@
           <w:szCs w:val="26"/>
           <w:lang w:val="en-US"/>
         </w:rPr>
-        <w:t>And P((</w:t>
-      </w:r>
-      <w:proofErr w:type="gramStart"/>
-      <w:r>
-        <w:rPr>
-          <w:rFonts w:ascii="Times New Roman" w:hAnsi="Times New Roman" w:cs="Times New Roman"/>
-          <w:sz w:val="26"/>
-          <w:szCs w:val="26"/>
-          <w:lang w:val="en-US"/>
-        </w:rPr>
-        <w:t>x:xs</w:t>
-      </w:r>
-      <w:proofErr w:type="gramEnd"/>
-      <w:r>
-        <w:rPr>
-          <w:rFonts w:ascii="Times New Roman" w:hAnsi="Times New Roman" w:cs="Times New Roman"/>
-          <w:sz w:val="26"/>
-          <w:szCs w:val="26"/>
-          <w:lang w:val="en-US"/>
-        </w:rPr>
-        <w:t>)) = trVariance n xbar variance (x:xs)</w:t>
+        <w:t>And P((x:xs)) = trVariance n xbar variance (x:xs)</w:t>
       </w:r>
     </w:p>
     <w:p>
@@ -7657,27 +7355,7 @@
           <w:szCs w:val="26"/>
           <w:lang w:val="en-US"/>
         </w:rPr>
-        <w:t>P(</w:t>
-      </w:r>
-      <w:proofErr w:type="gramStart"/>
-      <w:r>
-        <w:rPr>
-          <w:rFonts w:ascii="Times New Roman" w:hAnsi="Times New Roman" w:cs="Times New Roman"/>
-          <w:sz w:val="26"/>
-          <w:szCs w:val="26"/>
-          <w:lang w:val="en-US"/>
-        </w:rPr>
-        <w:t>x:xs</w:t>
-      </w:r>
-      <w:proofErr w:type="gramEnd"/>
-      <w:r>
-        <w:rPr>
-          <w:rFonts w:ascii="Times New Roman" w:hAnsi="Times New Roman" w:cs="Times New Roman"/>
-          <w:sz w:val="26"/>
-          <w:szCs w:val="26"/>
-          <w:lang w:val="en-US"/>
-        </w:rPr>
-        <w:t>)</w:t>
+        <w:t>P(x:xs)</w:t>
       </w:r>
       <w:r>
         <w:rPr>
@@ -7715,27 +7393,7 @@
           <w:szCs w:val="26"/>
           <w:lang w:val="en-US"/>
         </w:rPr>
-        <w:t>length (</w:t>
-      </w:r>
-      <w:proofErr w:type="gramStart"/>
-      <w:r>
-        <w:rPr>
-          <w:rFonts w:ascii="Times New Roman" w:hAnsi="Times New Roman" w:cs="Times New Roman"/>
-          <w:sz w:val="26"/>
-          <w:szCs w:val="26"/>
-          <w:lang w:val="en-US"/>
-        </w:rPr>
-        <w:t>x:xs</w:t>
-      </w:r>
-      <w:proofErr w:type="gramEnd"/>
-      <w:r>
-        <w:rPr>
-          <w:rFonts w:ascii="Times New Roman" w:hAnsi="Times New Roman" w:cs="Times New Roman"/>
-          <w:sz w:val="26"/>
-          <w:szCs w:val="26"/>
-          <w:lang w:val="en-US"/>
-        </w:rPr>
-        <w:t>)</w:t>
+        <w:t>length (x:xs)</w:t>
       </w:r>
     </w:p>
     <w:p>
@@ -7792,27 +7450,7 @@
           <w:szCs w:val="26"/>
           <w:lang w:val="en-US"/>
         </w:rPr>
-        <w:t>Therefore, BV(P(</w:t>
-      </w:r>
-      <w:proofErr w:type="gramStart"/>
-      <w:r>
-        <w:rPr>
-          <w:rFonts w:ascii="Times New Roman" w:hAnsi="Times New Roman" w:cs="Times New Roman"/>
-          <w:sz w:val="26"/>
-          <w:szCs w:val="26"/>
-          <w:lang w:val="en-US"/>
-        </w:rPr>
-        <w:t>x:xs</w:t>
-      </w:r>
-      <w:proofErr w:type="gramEnd"/>
-      <w:r>
-        <w:rPr>
-          <w:rFonts w:ascii="Times New Roman" w:hAnsi="Times New Roman" w:cs="Times New Roman"/>
-          <w:sz w:val="26"/>
-          <w:szCs w:val="26"/>
-          <w:lang w:val="en-US"/>
-        </w:rPr>
-        <w:t xml:space="preserve">)) &gt; BV(P(xs)). Which </w:t>
+        <w:t xml:space="preserve">Therefore, BV(P(x:xs)) &gt; BV(P(xs)). Which </w:t>
       </w:r>
       <w:r>
         <w:rPr>
@@ -8249,27 +7887,7 @@
           <w:szCs w:val="26"/>
           <w:lang w:val="en-US"/>
         </w:rPr>
-        <w:t xml:space="preserve">Which is our base case </w:t>
-      </w:r>
-      <w:proofErr w:type="gramStart"/>
-      <w:r>
-        <w:rPr>
-          <w:rFonts w:ascii="Times New Roman" w:hAnsi="Times New Roman" w:cs="Times New Roman"/>
-          <w:sz w:val="26"/>
-          <w:szCs w:val="26"/>
-          <w:lang w:val="en-US"/>
-        </w:rPr>
-        <w:t>P(</w:t>
-      </w:r>
-      <w:proofErr w:type="gramEnd"/>
-      <w:r>
-        <w:rPr>
-          <w:rFonts w:ascii="Times New Roman" w:hAnsi="Times New Roman" w:cs="Times New Roman"/>
-          <w:sz w:val="26"/>
-          <w:szCs w:val="26"/>
-          <w:lang w:val="en-US"/>
-        </w:rPr>
-        <w:t>0).</w:t>
+        <w:t>Which is our base case P(0).</w:t>
       </w:r>
     </w:p>
     <w:p>
@@ -8488,31 +8106,7 @@
           <w:szCs w:val="26"/>
           <w:lang w:val="en-US"/>
         </w:rPr>
-        <w:t xml:space="preserve">plus Zero (Succ(n)) = </w:t>
-      </w:r>
-      <w:proofErr w:type="gramStart"/>
-      <w:r>
-        <w:rPr>
-          <w:rFonts w:ascii="Times New Roman" w:hAnsi="Times New Roman" w:cs="Times New Roman"/>
-          <w:b/>
-          <w:bCs/>
-          <w:sz w:val="26"/>
-          <w:szCs w:val="26"/>
-          <w:lang w:val="en-US"/>
-        </w:rPr>
-        <w:t>Succ(</w:t>
-      </w:r>
-      <w:proofErr w:type="gramEnd"/>
-      <w:r>
-        <w:rPr>
-          <w:rFonts w:ascii="Times New Roman" w:hAnsi="Times New Roman" w:cs="Times New Roman"/>
-          <w:b/>
-          <w:bCs/>
-          <w:sz w:val="26"/>
-          <w:szCs w:val="26"/>
-          <w:lang w:val="en-US"/>
-        </w:rPr>
-        <w:t>plus Zero n)</w:t>
+        <w:t>plus Zero (Succ(n)) = Succ(plus Zero n)</w:t>
       </w:r>
     </w:p>
     <w:p>
@@ -8909,27 +8503,7 @@
           <w:szCs w:val="26"/>
           <w:lang w:val="en-US"/>
         </w:rPr>
-        <w:t xml:space="preserve">For n, </w:t>
-      </w:r>
-      <w:proofErr w:type="gramStart"/>
-      <w:r>
-        <w:rPr>
-          <w:rFonts w:ascii="Times New Roman" w:hAnsi="Times New Roman" w:cs="Times New Roman"/>
-          <w:sz w:val="26"/>
-          <w:szCs w:val="26"/>
-          <w:lang w:val="en-US"/>
-        </w:rPr>
-        <w:t>m :</w:t>
-      </w:r>
-      <w:proofErr w:type="gramEnd"/>
-      <w:r>
-        <w:rPr>
-          <w:rFonts w:ascii="Times New Roman" w:hAnsi="Times New Roman" w:cs="Times New Roman"/>
-          <w:sz w:val="26"/>
-          <w:szCs w:val="26"/>
-          <w:lang w:val="en-US"/>
-        </w:rPr>
-        <w:t xml:space="preserve">: Nat and presume </w:t>
+        <w:t xml:space="preserve">For n, m :: Nat and presume </w:t>
       </w:r>
       <w:r>
         <w:rPr>
@@ -8984,7 +8558,6 @@
         </w:rPr>
         <w:t xml:space="preserve">We have </w:t>
       </w:r>
-      <w:proofErr w:type="gramStart"/>
       <w:r>
         <w:rPr>
           <w:rFonts w:ascii="Times New Roman" w:hAnsi="Times New Roman" w:cs="Times New Roman"/>
@@ -8994,9 +8567,258 @@
           <w:szCs w:val="26"/>
           <w:lang w:val="en-US"/>
         </w:rPr>
-        <w:t>P(</w:t>
-      </w:r>
-      <w:proofErr w:type="gramEnd"/>
+        <w:t>P(0) &lt;=&gt; plus m Zero = plus Zero m</w:t>
+      </w:r>
+      <w:r>
+        <w:rPr>
+          <w:rFonts w:ascii="Times New Roman" w:hAnsi="Times New Roman" w:cs="Times New Roman"/>
+          <w:sz w:val="26"/>
+          <w:szCs w:val="26"/>
+          <w:lang w:val="en-US"/>
+        </w:rPr>
+        <w:t xml:space="preserve"> (substitute n with Zero).</w:t>
+      </w:r>
+    </w:p>
+    <w:p>
+      <w:pPr>
+        <w:rPr>
+          <w:rFonts w:ascii="Times New Roman" w:hAnsi="Times New Roman" w:cs="Times New Roman"/>
+          <w:sz w:val="26"/>
+          <w:szCs w:val="26"/>
+          <w:lang w:val="en-US"/>
+        </w:rPr>
+      </w:pPr>
+      <w:r>
+        <w:rPr>
+          <w:rFonts w:ascii="Times New Roman" w:hAnsi="Times New Roman" w:cs="Times New Roman"/>
+          <w:sz w:val="26"/>
+          <w:szCs w:val="26"/>
+          <w:lang w:val="en-US"/>
+        </w:rPr>
+        <w:t>LHS:</w:t>
+      </w:r>
+    </w:p>
+    <w:p>
+      <w:pPr>
+        <w:rPr>
+          <w:rFonts w:ascii="Times New Roman" w:hAnsi="Times New Roman" w:cs="Times New Roman"/>
+          <w:sz w:val="26"/>
+          <w:szCs w:val="26"/>
+          <w:lang w:val="en-US"/>
+        </w:rPr>
+      </w:pPr>
+      <w:r>
+        <w:rPr>
+          <w:rFonts w:ascii="Times New Roman" w:hAnsi="Times New Roman" w:cs="Times New Roman"/>
+          <w:sz w:val="26"/>
+          <w:szCs w:val="26"/>
+          <w:lang w:val="en-US"/>
+        </w:rPr>
+        <w:t xml:space="preserve">plus m Zero </w:t>
+      </w:r>
+    </w:p>
+    <w:p>
+      <w:pPr>
+        <w:rPr>
+          <w:rFonts w:ascii="Times New Roman" w:hAnsi="Times New Roman" w:cs="Times New Roman"/>
+          <w:sz w:val="26"/>
+          <w:szCs w:val="26"/>
+          <w:lang w:val="en-US"/>
+        </w:rPr>
+      </w:pPr>
+      <w:r>
+        <w:rPr>
+          <w:rFonts w:ascii="Times New Roman" w:hAnsi="Times New Roman" w:cs="Times New Roman"/>
+          <w:sz w:val="26"/>
+          <w:szCs w:val="26"/>
+          <w:lang w:val="en-US"/>
+        </w:rPr>
+        <w:t>= m</w:t>
+      </w:r>
+      <w:r>
+        <w:rPr>
+          <w:rFonts w:ascii="Times New Roman" w:hAnsi="Times New Roman" w:cs="Times New Roman"/>
+          <w:sz w:val="26"/>
+          <w:szCs w:val="26"/>
+          <w:lang w:val="en-US"/>
+        </w:rPr>
+        <w:tab/>
+      </w:r>
+      <w:r>
+        <w:rPr>
+          <w:rFonts w:ascii="Times New Roman" w:hAnsi="Times New Roman" w:cs="Times New Roman"/>
+          <w:sz w:val="26"/>
+          <w:szCs w:val="26"/>
+          <w:lang w:val="en-US"/>
+        </w:rPr>
+        <w:tab/>
+      </w:r>
+      <w:r>
+        <w:rPr>
+          <w:rFonts w:ascii="Times New Roman" w:hAnsi="Times New Roman" w:cs="Times New Roman"/>
+          <w:sz w:val="26"/>
+          <w:szCs w:val="26"/>
+          <w:lang w:val="en-US"/>
+        </w:rPr>
+        <w:tab/>
+      </w:r>
+      <w:r>
+        <w:rPr>
+          <w:rFonts w:ascii="Times New Roman" w:hAnsi="Times New Roman" w:cs="Times New Roman"/>
+          <w:sz w:val="26"/>
+          <w:szCs w:val="26"/>
+          <w:lang w:val="en-US"/>
+        </w:rPr>
+        <w:tab/>
+      </w:r>
+      <w:r>
+        <w:rPr>
+          <w:rFonts w:ascii="Times New Roman" w:hAnsi="Times New Roman" w:cs="Times New Roman"/>
+          <w:sz w:val="26"/>
+          <w:szCs w:val="26"/>
+          <w:lang w:val="en-US"/>
+        </w:rPr>
+        <w:tab/>
+      </w:r>
+      <w:r>
+        <w:rPr>
+          <w:rFonts w:ascii="Times New Roman" w:hAnsi="Times New Roman" w:cs="Times New Roman"/>
+          <w:sz w:val="26"/>
+          <w:szCs w:val="26"/>
+          <w:lang w:val="en-US"/>
+        </w:rPr>
+        <w:tab/>
+      </w:r>
+      <w:r>
+        <w:rPr>
+          <w:rFonts w:ascii="Times New Roman" w:hAnsi="Times New Roman" w:cs="Times New Roman"/>
+          <w:sz w:val="26"/>
+          <w:szCs w:val="26"/>
+          <w:lang w:val="en-US"/>
+        </w:rPr>
+        <w:tab/>
+      </w:r>
+      <w:r>
+        <w:rPr>
+          <w:rFonts w:ascii="Times New Roman" w:hAnsi="Times New Roman" w:cs="Times New Roman"/>
+          <w:sz w:val="26"/>
+          <w:szCs w:val="26"/>
+          <w:lang w:val="en-US"/>
+        </w:rPr>
+        <w:tab/>
+      </w:r>
+      <w:r>
+        <w:rPr>
+          <w:rFonts w:ascii="Times New Roman" w:hAnsi="Times New Roman" w:cs="Times New Roman"/>
+          <w:sz w:val="26"/>
+          <w:szCs w:val="26"/>
+          <w:lang w:val="en-US"/>
+        </w:rPr>
+        <w:t>line 3</w:t>
+      </w:r>
+    </w:p>
+    <w:p>
+      <w:pPr>
+        <w:rPr>
+          <w:rFonts w:ascii="Times New Roman" w:hAnsi="Times New Roman" w:cs="Times New Roman"/>
+          <w:sz w:val="26"/>
+          <w:szCs w:val="26"/>
+          <w:lang w:val="en-US"/>
+        </w:rPr>
+      </w:pPr>
+      <w:r>
+        <w:rPr>
+          <w:rFonts w:ascii="Times New Roman" w:hAnsi="Times New Roman" w:cs="Times New Roman"/>
+          <w:sz w:val="26"/>
+          <w:szCs w:val="26"/>
+          <w:lang w:val="en-US"/>
+        </w:rPr>
+        <w:t>= plus Zero m</w:t>
+      </w:r>
+      <w:r>
+        <w:rPr>
+          <w:rFonts w:ascii="Times New Roman" w:hAnsi="Times New Roman" w:cs="Times New Roman"/>
+          <w:sz w:val="26"/>
+          <w:szCs w:val="26"/>
+          <w:lang w:val="en-US"/>
+        </w:rPr>
+        <w:tab/>
+      </w:r>
+      <w:r>
+        <w:rPr>
+          <w:rFonts w:ascii="Times New Roman" w:hAnsi="Times New Roman" w:cs="Times New Roman"/>
+          <w:sz w:val="26"/>
+          <w:szCs w:val="26"/>
+          <w:lang w:val="en-US"/>
+        </w:rPr>
+        <w:tab/>
+      </w:r>
+      <w:r>
+        <w:rPr>
+          <w:rFonts w:ascii="Times New Roman" w:hAnsi="Times New Roman" w:cs="Times New Roman"/>
+          <w:sz w:val="26"/>
+          <w:szCs w:val="26"/>
+          <w:lang w:val="en-US"/>
+        </w:rPr>
+        <w:tab/>
+      </w:r>
+      <w:r>
+        <w:rPr>
+          <w:rFonts w:ascii="Times New Roman" w:hAnsi="Times New Roman" w:cs="Times New Roman"/>
+          <w:sz w:val="26"/>
+          <w:szCs w:val="26"/>
+          <w:lang w:val="en-US"/>
+        </w:rPr>
+        <w:tab/>
+      </w:r>
+      <w:r>
+        <w:rPr>
+          <w:rFonts w:ascii="Times New Roman" w:hAnsi="Times New Roman" w:cs="Times New Roman"/>
+          <w:sz w:val="26"/>
+          <w:szCs w:val="26"/>
+          <w:lang w:val="en-US"/>
+        </w:rPr>
+        <w:tab/>
+      </w:r>
+      <w:r>
+        <w:rPr>
+          <w:rFonts w:ascii="Times New Roman" w:hAnsi="Times New Roman" w:cs="Times New Roman"/>
+          <w:sz w:val="26"/>
+          <w:szCs w:val="26"/>
+          <w:lang w:val="en-US"/>
+        </w:rPr>
+        <w:tab/>
+        <w:t xml:space="preserve">proved in Question 10. </w:t>
+      </w:r>
+    </w:p>
+    <w:p>
+      <w:pPr>
+        <w:rPr>
+          <w:rFonts w:ascii="Times New Roman" w:hAnsi="Times New Roman" w:cs="Times New Roman"/>
+          <w:sz w:val="26"/>
+          <w:szCs w:val="26"/>
+          <w:lang w:val="en-US"/>
+        </w:rPr>
+      </w:pPr>
+      <w:r>
+        <w:rPr>
+          <w:rFonts w:ascii="Times New Roman" w:hAnsi="Times New Roman" w:cs="Times New Roman"/>
+          <w:sz w:val="26"/>
+          <w:szCs w:val="26"/>
+          <w:lang w:val="en-US"/>
+        </w:rPr>
+        <w:t>Thus, P(0).</w:t>
+      </w:r>
+    </w:p>
+    <w:p>
+      <w:pPr>
+        <w:rPr>
+          <w:rFonts w:ascii="Times New Roman" w:hAnsi="Times New Roman" w:cs="Times New Roman"/>
+          <w:sz w:val="26"/>
+          <w:szCs w:val="26"/>
+          <w:lang w:val="en-US"/>
+        </w:rPr>
+      </w:pPr>
       <w:r>
         <w:rPr>
           <w:rFonts w:ascii="Times New Roman" w:hAnsi="Times New Roman" w:cs="Times New Roman"/>
@@ -9006,309 +8828,17 @@
           <w:szCs w:val="26"/>
           <w:lang w:val="en-US"/>
         </w:rPr>
-        <w:t>0) &lt;=&gt; plus m Zero = plus Zero m</w:t>
-      </w:r>
-      <w:r>
-        <w:rPr>
-          <w:rFonts w:ascii="Times New Roman" w:hAnsi="Times New Roman" w:cs="Times New Roman"/>
-          <w:sz w:val="26"/>
-          <w:szCs w:val="26"/>
-          <w:lang w:val="en-US"/>
-        </w:rPr>
-        <w:t xml:space="preserve"> (substitute n with Zero).</w:t>
-      </w:r>
-    </w:p>
-    <w:p>
-      <w:pPr>
-        <w:rPr>
-          <w:rFonts w:ascii="Times New Roman" w:hAnsi="Times New Roman" w:cs="Times New Roman"/>
-          <w:sz w:val="26"/>
-          <w:szCs w:val="26"/>
-          <w:lang w:val="en-US"/>
-        </w:rPr>
-      </w:pPr>
-      <w:r>
-        <w:rPr>
-          <w:rFonts w:ascii="Times New Roman" w:hAnsi="Times New Roman" w:cs="Times New Roman"/>
-          <w:sz w:val="26"/>
-          <w:szCs w:val="26"/>
-          <w:lang w:val="en-US"/>
-        </w:rPr>
-        <w:t>LHS:</w:t>
-      </w:r>
-    </w:p>
-    <w:p>
-      <w:pPr>
-        <w:rPr>
-          <w:rFonts w:ascii="Times New Roman" w:hAnsi="Times New Roman" w:cs="Times New Roman"/>
-          <w:sz w:val="26"/>
-          <w:szCs w:val="26"/>
-          <w:lang w:val="en-US"/>
-        </w:rPr>
-      </w:pPr>
-      <w:proofErr w:type="gramStart"/>
-      <w:r>
-        <w:rPr>
-          <w:rFonts w:ascii="Times New Roman" w:hAnsi="Times New Roman" w:cs="Times New Roman"/>
-          <w:sz w:val="26"/>
-          <w:szCs w:val="26"/>
-          <w:lang w:val="en-US"/>
-        </w:rPr>
-        <w:t>plus</w:t>
-      </w:r>
-      <w:proofErr w:type="gramEnd"/>
-      <w:r>
-        <w:rPr>
-          <w:rFonts w:ascii="Times New Roman" w:hAnsi="Times New Roman" w:cs="Times New Roman"/>
-          <w:sz w:val="26"/>
-          <w:szCs w:val="26"/>
-          <w:lang w:val="en-US"/>
-        </w:rPr>
-        <w:t xml:space="preserve"> m Zero </w:t>
-      </w:r>
-    </w:p>
-    <w:p>
-      <w:pPr>
-        <w:rPr>
-          <w:rFonts w:ascii="Times New Roman" w:hAnsi="Times New Roman" w:cs="Times New Roman"/>
-          <w:sz w:val="26"/>
-          <w:szCs w:val="26"/>
-          <w:lang w:val="en-US"/>
-        </w:rPr>
-      </w:pPr>
-      <w:r>
-        <w:rPr>
-          <w:rFonts w:ascii="Times New Roman" w:hAnsi="Times New Roman" w:cs="Times New Roman"/>
-          <w:sz w:val="26"/>
-          <w:szCs w:val="26"/>
-          <w:lang w:val="en-US"/>
-        </w:rPr>
-        <w:t>= m</w:t>
-      </w:r>
-      <w:r>
-        <w:rPr>
-          <w:rFonts w:ascii="Times New Roman" w:hAnsi="Times New Roman" w:cs="Times New Roman"/>
-          <w:sz w:val="26"/>
-          <w:szCs w:val="26"/>
-          <w:lang w:val="en-US"/>
-        </w:rPr>
-        <w:tab/>
-      </w:r>
-      <w:r>
-        <w:rPr>
-          <w:rFonts w:ascii="Times New Roman" w:hAnsi="Times New Roman" w:cs="Times New Roman"/>
-          <w:sz w:val="26"/>
-          <w:szCs w:val="26"/>
-          <w:lang w:val="en-US"/>
-        </w:rPr>
-        <w:tab/>
-      </w:r>
-      <w:r>
-        <w:rPr>
-          <w:rFonts w:ascii="Times New Roman" w:hAnsi="Times New Roman" w:cs="Times New Roman"/>
-          <w:sz w:val="26"/>
-          <w:szCs w:val="26"/>
-          <w:lang w:val="en-US"/>
-        </w:rPr>
-        <w:tab/>
-      </w:r>
-      <w:r>
-        <w:rPr>
-          <w:rFonts w:ascii="Times New Roman" w:hAnsi="Times New Roman" w:cs="Times New Roman"/>
-          <w:sz w:val="26"/>
-          <w:szCs w:val="26"/>
-          <w:lang w:val="en-US"/>
-        </w:rPr>
-        <w:tab/>
-      </w:r>
-      <w:r>
-        <w:rPr>
-          <w:rFonts w:ascii="Times New Roman" w:hAnsi="Times New Roman" w:cs="Times New Roman"/>
-          <w:sz w:val="26"/>
-          <w:szCs w:val="26"/>
-          <w:lang w:val="en-US"/>
-        </w:rPr>
-        <w:tab/>
-      </w:r>
-      <w:r>
-        <w:rPr>
-          <w:rFonts w:ascii="Times New Roman" w:hAnsi="Times New Roman" w:cs="Times New Roman"/>
-          <w:sz w:val="26"/>
-          <w:szCs w:val="26"/>
-          <w:lang w:val="en-US"/>
-        </w:rPr>
-        <w:tab/>
-      </w:r>
-      <w:r>
-        <w:rPr>
-          <w:rFonts w:ascii="Times New Roman" w:hAnsi="Times New Roman" w:cs="Times New Roman"/>
-          <w:sz w:val="26"/>
-          <w:szCs w:val="26"/>
-          <w:lang w:val="en-US"/>
-        </w:rPr>
-        <w:tab/>
-      </w:r>
-      <w:r>
-        <w:rPr>
-          <w:rFonts w:ascii="Times New Roman" w:hAnsi="Times New Roman" w:cs="Times New Roman"/>
-          <w:sz w:val="26"/>
-          <w:szCs w:val="26"/>
-          <w:lang w:val="en-US"/>
-        </w:rPr>
-        <w:tab/>
-      </w:r>
-      <w:r>
-        <w:rPr>
-          <w:rFonts w:ascii="Times New Roman" w:hAnsi="Times New Roman" w:cs="Times New Roman"/>
-          <w:sz w:val="26"/>
-          <w:szCs w:val="26"/>
-          <w:lang w:val="en-US"/>
-        </w:rPr>
-        <w:t>line 3</w:t>
-      </w:r>
-    </w:p>
-    <w:p>
-      <w:pPr>
-        <w:rPr>
-          <w:rFonts w:ascii="Times New Roman" w:hAnsi="Times New Roman" w:cs="Times New Roman"/>
-          <w:sz w:val="26"/>
-          <w:szCs w:val="26"/>
-          <w:lang w:val="en-US"/>
-        </w:rPr>
-      </w:pPr>
-      <w:r>
-        <w:rPr>
-          <w:rFonts w:ascii="Times New Roman" w:hAnsi="Times New Roman" w:cs="Times New Roman"/>
-          <w:sz w:val="26"/>
-          <w:szCs w:val="26"/>
-          <w:lang w:val="en-US"/>
-        </w:rPr>
-        <w:t xml:space="preserve">= </w:t>
-      </w:r>
-      <w:proofErr w:type="gramStart"/>
-      <w:r>
-        <w:rPr>
-          <w:rFonts w:ascii="Times New Roman" w:hAnsi="Times New Roman" w:cs="Times New Roman"/>
-          <w:sz w:val="26"/>
-          <w:szCs w:val="26"/>
-          <w:lang w:val="en-US"/>
-        </w:rPr>
-        <w:t>plus</w:t>
-      </w:r>
-      <w:proofErr w:type="gramEnd"/>
-      <w:r>
-        <w:rPr>
-          <w:rFonts w:ascii="Times New Roman" w:hAnsi="Times New Roman" w:cs="Times New Roman"/>
-          <w:sz w:val="26"/>
-          <w:szCs w:val="26"/>
-          <w:lang w:val="en-US"/>
-        </w:rPr>
-        <w:t xml:space="preserve"> Zero m</w:t>
-      </w:r>
-      <w:r>
-        <w:rPr>
-          <w:rFonts w:ascii="Times New Roman" w:hAnsi="Times New Roman" w:cs="Times New Roman"/>
-          <w:sz w:val="26"/>
-          <w:szCs w:val="26"/>
-          <w:lang w:val="en-US"/>
-        </w:rPr>
-        <w:tab/>
-      </w:r>
-      <w:r>
-        <w:rPr>
-          <w:rFonts w:ascii="Times New Roman" w:hAnsi="Times New Roman" w:cs="Times New Roman"/>
-          <w:sz w:val="26"/>
-          <w:szCs w:val="26"/>
-          <w:lang w:val="en-US"/>
-        </w:rPr>
-        <w:tab/>
-      </w:r>
-      <w:r>
-        <w:rPr>
-          <w:rFonts w:ascii="Times New Roman" w:hAnsi="Times New Roman" w:cs="Times New Roman"/>
-          <w:sz w:val="26"/>
-          <w:szCs w:val="26"/>
-          <w:lang w:val="en-US"/>
-        </w:rPr>
-        <w:tab/>
-      </w:r>
-      <w:r>
-        <w:rPr>
-          <w:rFonts w:ascii="Times New Roman" w:hAnsi="Times New Roman" w:cs="Times New Roman"/>
-          <w:sz w:val="26"/>
-          <w:szCs w:val="26"/>
-          <w:lang w:val="en-US"/>
-        </w:rPr>
-        <w:tab/>
-      </w:r>
-      <w:r>
-        <w:rPr>
-          <w:rFonts w:ascii="Times New Roman" w:hAnsi="Times New Roman" w:cs="Times New Roman"/>
-          <w:sz w:val="26"/>
-          <w:szCs w:val="26"/>
-          <w:lang w:val="en-US"/>
-        </w:rPr>
-        <w:tab/>
-      </w:r>
-      <w:r>
-        <w:rPr>
-          <w:rFonts w:ascii="Times New Roman" w:hAnsi="Times New Roman" w:cs="Times New Roman"/>
-          <w:sz w:val="26"/>
-          <w:szCs w:val="26"/>
-          <w:lang w:val="en-US"/>
-        </w:rPr>
-        <w:tab/>
-        <w:t xml:space="preserve">proved in Question 10. </w:t>
-      </w:r>
-    </w:p>
-    <w:p>
-      <w:pPr>
-        <w:rPr>
-          <w:rFonts w:ascii="Times New Roman" w:hAnsi="Times New Roman" w:cs="Times New Roman"/>
-          <w:sz w:val="26"/>
-          <w:szCs w:val="26"/>
-          <w:lang w:val="en-US"/>
-        </w:rPr>
-      </w:pPr>
-      <w:r>
-        <w:rPr>
-          <w:rFonts w:ascii="Times New Roman" w:hAnsi="Times New Roman" w:cs="Times New Roman"/>
-          <w:sz w:val="26"/>
-          <w:szCs w:val="26"/>
-          <w:lang w:val="en-US"/>
-        </w:rPr>
-        <w:t xml:space="preserve">Thus, </w:t>
-      </w:r>
-      <w:proofErr w:type="gramStart"/>
-      <w:r>
-        <w:rPr>
-          <w:rFonts w:ascii="Times New Roman" w:hAnsi="Times New Roman" w:cs="Times New Roman"/>
-          <w:sz w:val="26"/>
-          <w:szCs w:val="26"/>
-          <w:lang w:val="en-US"/>
-        </w:rPr>
-        <w:t>P(</w:t>
-      </w:r>
-      <w:proofErr w:type="gramEnd"/>
-      <w:r>
-        <w:rPr>
-          <w:rFonts w:ascii="Times New Roman" w:hAnsi="Times New Roman" w:cs="Times New Roman"/>
-          <w:sz w:val="26"/>
-          <w:szCs w:val="26"/>
-          <w:lang w:val="en-US"/>
-        </w:rPr>
-        <w:t>0).</w:t>
-      </w:r>
-    </w:p>
-    <w:p>
-      <w:pPr>
-        <w:rPr>
-          <w:rFonts w:ascii="Times New Roman" w:hAnsi="Times New Roman" w:cs="Times New Roman"/>
-          <w:sz w:val="26"/>
-          <w:szCs w:val="26"/>
-          <w:lang w:val="en-US"/>
-        </w:rPr>
-      </w:pPr>
+        <w:t>Inductive hypothesis</w:t>
+      </w:r>
+      <w:r>
+        <w:rPr>
+          <w:rFonts w:ascii="Times New Roman" w:hAnsi="Times New Roman" w:cs="Times New Roman"/>
+          <w:sz w:val="26"/>
+          <w:szCs w:val="26"/>
+          <w:lang w:val="en-US"/>
+        </w:rPr>
+        <w:t xml:space="preserve">: assume </w:t>
+      </w:r>
       <w:r>
         <w:rPr>
           <w:rFonts w:ascii="Times New Roman" w:hAnsi="Times New Roman" w:cs="Times New Roman"/>
@@ -9318,16 +8848,16 @@
           <w:szCs w:val="26"/>
           <w:lang w:val="en-US"/>
         </w:rPr>
-        <w:t>Inductive hypothesis</w:t>
-      </w:r>
-      <w:r>
-        <w:rPr>
-          <w:rFonts w:ascii="Times New Roman" w:hAnsi="Times New Roman" w:cs="Times New Roman"/>
-          <w:sz w:val="26"/>
-          <w:szCs w:val="26"/>
-          <w:lang w:val="en-US"/>
-        </w:rPr>
-        <w:t xml:space="preserve">: assume </w:t>
+        <w:t>plus n m = plus m n</w:t>
+      </w:r>
+      <w:r>
+        <w:rPr>
+          <w:rFonts w:ascii="Times New Roman" w:hAnsi="Times New Roman" w:cs="Times New Roman"/>
+          <w:sz w:val="26"/>
+          <w:szCs w:val="26"/>
+          <w:lang w:val="en-US"/>
+        </w:rPr>
+        <w:t xml:space="preserve">, consider </w:t>
       </w:r>
       <w:r>
         <w:rPr>
@@ -9338,40 +8868,7 @@
           <w:szCs w:val="26"/>
           <w:lang w:val="en-US"/>
         </w:rPr>
-        <w:t>plus n m = plus m n</w:t>
-      </w:r>
-      <w:r>
-        <w:rPr>
-          <w:rFonts w:ascii="Times New Roman" w:hAnsi="Times New Roman" w:cs="Times New Roman"/>
-          <w:sz w:val="26"/>
-          <w:szCs w:val="26"/>
-          <w:lang w:val="en-US"/>
-        </w:rPr>
-        <w:t xml:space="preserve">, consider </w:t>
-      </w:r>
-      <w:proofErr w:type="gramStart"/>
-      <w:r>
-        <w:rPr>
-          <w:rFonts w:ascii="Times New Roman" w:hAnsi="Times New Roman" w:cs="Times New Roman"/>
-          <w:b/>
-          <w:bCs/>
-          <w:sz w:val="26"/>
-          <w:szCs w:val="26"/>
-          <w:lang w:val="en-US"/>
-        </w:rPr>
-        <w:t>P(</w:t>
-      </w:r>
-      <w:proofErr w:type="gramEnd"/>
-      <w:r>
-        <w:rPr>
-          <w:rFonts w:ascii="Times New Roman" w:hAnsi="Times New Roman" w:cs="Times New Roman"/>
-          <w:b/>
-          <w:bCs/>
-          <w:sz w:val="26"/>
-          <w:szCs w:val="26"/>
-          <w:lang w:val="en-US"/>
-        </w:rPr>
-        <w:t>n +1) &lt;=&gt; plus m (Succ n) = plus (Succ n) m</w:t>
+        <w:t>P(n +1) &lt;=&gt; plus m (Succ n) = plus (Succ n) m</w:t>
       </w:r>
       <w:r>
         <w:rPr>
@@ -9411,25 +8908,14 @@
           <w:lang w:val="en-US"/>
         </w:rPr>
       </w:pPr>
-      <w:proofErr w:type="gramStart"/>
-      <w:r>
-        <w:rPr>
-          <w:rFonts w:ascii="Times New Roman" w:hAnsi="Times New Roman" w:cs="Times New Roman"/>
-          <w:sz w:val="26"/>
-          <w:szCs w:val="26"/>
-          <w:lang w:val="en-US"/>
-        </w:rPr>
-        <w:t>plus</w:t>
-      </w:r>
-      <w:proofErr w:type="gramEnd"/>
-      <w:r>
-        <w:rPr>
-          <w:rFonts w:ascii="Times New Roman" w:hAnsi="Times New Roman" w:cs="Times New Roman"/>
-          <w:sz w:val="26"/>
-          <w:szCs w:val="26"/>
-          <w:lang w:val="en-US"/>
-        </w:rPr>
-        <w:t xml:space="preserve"> m (Succ n)</w:t>
+      <w:r>
+        <w:rPr>
+          <w:rFonts w:ascii="Times New Roman" w:hAnsi="Times New Roman" w:cs="Times New Roman"/>
+          <w:sz w:val="26"/>
+          <w:szCs w:val="26"/>
+          <w:lang w:val="en-US"/>
+        </w:rPr>
+        <w:t>plus m (Succ n)</w:t>
       </w:r>
     </w:p>
     <w:p>
@@ -9596,27 +9082,7 @@
           <w:szCs w:val="26"/>
           <w:lang w:val="en-US"/>
         </w:rPr>
-        <w:t xml:space="preserve">= </w:t>
-      </w:r>
-      <w:proofErr w:type="gramStart"/>
-      <w:r>
-        <w:rPr>
-          <w:rFonts w:ascii="Times New Roman" w:hAnsi="Times New Roman" w:cs="Times New Roman"/>
-          <w:sz w:val="26"/>
-          <w:szCs w:val="26"/>
-          <w:lang w:val="en-US"/>
-        </w:rPr>
-        <w:t>plus</w:t>
-      </w:r>
-      <w:proofErr w:type="gramEnd"/>
-      <w:r>
-        <w:rPr>
-          <w:rFonts w:ascii="Times New Roman" w:hAnsi="Times New Roman" w:cs="Times New Roman"/>
-          <w:sz w:val="26"/>
-          <w:szCs w:val="26"/>
-          <w:lang w:val="en-US"/>
-        </w:rPr>
-        <w:t xml:space="preserve"> n (Succ m)</w:t>
+        <w:t>= plus n (Succ m)</w:t>
       </w:r>
       <w:r>
         <w:rPr>

</xml_diff>

<commit_message>
update shortest and blockus
</commit_message>
<xml_diff>
--- a/submission/Written_part-s4759487.DOCX
+++ b/submission/Written_part-s4759487.DOCX
@@ -4288,7 +4288,7 @@
           <w:szCs w:val="26"/>
           <w:lang w:val="en-US"/>
         </w:rPr>
-        <w:t>P([]) &lt;=&gt; If xs = [] then</w:t>
+        <w:t>If xs = [] then</w:t>
       </w:r>
     </w:p>
     <w:p>
@@ -5189,7 +5189,7 @@
           <w:szCs w:val="26"/>
           <w:lang w:val="en-US"/>
         </w:rPr>
-        <w:t>1</w:t>
+        <w:t>2</w:t>
       </w:r>
       <w:r>
         <w:rPr>
@@ -7037,6 +7037,15 @@
           <w:lang w:val="en-US"/>
         </w:rPr>
         <w:t xml:space="preserve"> RHS</w:t>
+      </w:r>
+      <w:r>
+        <w:rPr>
+          <w:rFonts w:ascii="Times New Roman" w:hAnsi="Times New Roman" w:cs="Times New Roman"/>
+          <w:sz w:val="26"/>
+          <w:szCs w:val="26"/>
+          <w:lang w:val="en-US"/>
+        </w:rPr>
+        <w:t>(3)</w:t>
       </w:r>
     </w:p>
     <w:p>

</xml_diff>